<commit_message>
fix: update CLS nofo
</commit_message>
<xml_diff>
--- a/public/materials/funding/2020-cls-voca/civil.legal.assistance.faq.docx
+++ b/public/materials/funding/2020-cls-voca/civil.legal.assistance.faq.docx
@@ -275,7 +275,17 @@
           <w:szCs w:val="24"/>
           <w:shd w:val="clear" w:color="auto" w:fill="FFFFFF"/>
         </w:rPr>
-        <w:t>. In brief, eligible applicants include public agencies and nonprofit organizations, whose primary mission is the provision of legal assistance services. Eligible applicants may include public agencies and nonprofit agencies that provide other services, but eligible applicants must include legal services in their core services. Eligible applicants must also demonstrate a record of providing effective direct services to crime victims.</w:t>
+        <w:t xml:space="preserve">. </w:t>
+      </w:r>
+      <w:r>
+        <w:rPr>
+          <w:rFonts w:ascii="Times New Roman" w:hAnsi="Times New Roman" w:cs="Times New Roman"/>
+          <w:color w:val="201F1E"/>
+          <w:sz w:val="24"/>
+          <w:szCs w:val="24"/>
+          <w:shd w:val="clear" w:color="auto" w:fill="FFFFFF"/>
+        </w:rPr>
+        <w:t>In brief, eligible applicants include public agencies and nonprofit organizations, whose primary mission is the provision of legal assistance services through the use of attorneys. If a victim service agency doesn’t currently focus on the provision of legal services, then it is not eligible. </w:t>
       </w:r>
     </w:p>
     <w:p>

</xml_diff>